<commit_message>
visual for training works
</commit_message>
<xml_diff>
--- a/Report_Outline.docx
+++ b/Report_Outline.docx
@@ -28,13 +28,8 @@
       <w:r>
         <w:t xml:space="preserve">70/30 split to train the model. Train/validation/test split will be done </w:t>
       </w:r>
-      <w:proofErr w:type="gramStart"/>
-      <w:r>
-        <w:t>later on</w:t>
-      </w:r>
-      <w:proofErr w:type="gramEnd"/>
-      <w:r>
-        <w:t xml:space="preserve"> </w:t>
+      <w:r>
+        <w:t xml:space="preserve">later on </w:t>
       </w:r>
       <w:r>
         <w:t>once N</w:t>
@@ -206,13 +201,8 @@
           <w:numId w:val="1"/>
         </w:numPr>
       </w:pPr>
-      <w:proofErr w:type="spellStart"/>
-      <w:r>
-        <w:t>Blacksurf</w:t>
-      </w:r>
-      <w:proofErr w:type="spellEnd"/>
-      <w:r>
-        <w:t>:</w:t>
+      <w:r>
+        <w:t>Blacksurf:</w:t>
       </w:r>
     </w:p>
     <w:p>
@@ -410,13 +400,7 @@
         <w:t>changing from floats to integers</w:t>
       </w:r>
       <w:r>
-        <w:t xml:space="preserve"> </w:t>
-      </w:r>
-      <w:r>
-        <w:t>(Khan et al. (2023)</w:t>
-      </w:r>
-      <w:r>
-        <w:t xml:space="preserve">. </w:t>
+        <w:t xml:space="preserve"> (Khan et al. (2023). </w:t>
       </w:r>
       <w:r>
         <w:t xml:space="preserve"> This means less epochs for the model, increasing its speed as well.</w:t>
@@ -449,39 +433,7 @@
           <w:b/>
           <w:bCs/>
         </w:rPr>
-        <w:t xml:space="preserve">Code for </w:t>
-      </w:r>
-      <w:proofErr w:type="spellStart"/>
-      <w:r>
-        <w:rPr>
-          <w:b/>
-          <w:bCs/>
-        </w:rPr>
-        <w:t>Tensorflow</w:t>
-      </w:r>
-      <w:proofErr w:type="spellEnd"/>
-      <w:r>
-        <w:rPr>
-          <w:b/>
-          <w:bCs/>
-        </w:rPr>
-        <w:t xml:space="preserve"> and </w:t>
-      </w:r>
-      <w:proofErr w:type="spellStart"/>
-      <w:r>
-        <w:rPr>
-          <w:b/>
-          <w:bCs/>
-        </w:rPr>
-        <w:t>Keras</w:t>
-      </w:r>
-      <w:proofErr w:type="spellEnd"/>
-      <w:r>
-        <w:rPr>
-          <w:b/>
-          <w:bCs/>
-        </w:rPr>
-        <w:t>:</w:t>
+        <w:t>Code for Tensorflow and Keras:</w:t>
       </w:r>
       <w:r>
         <w:rPr>
@@ -513,21 +465,8 @@
       </w:r>
     </w:p>
     <w:p>
-      <w:proofErr w:type="spellStart"/>
-      <w:r>
-        <w:t>Keras</w:t>
-      </w:r>
-      <w:proofErr w:type="spellEnd"/>
-      <w:r>
-        <w:t xml:space="preserve">, and by extension, </w:t>
-      </w:r>
-      <w:proofErr w:type="spellStart"/>
-      <w:r>
-        <w:t>tensorflow</w:t>
-      </w:r>
-      <w:proofErr w:type="spellEnd"/>
-      <w:r>
-        <w:t xml:space="preserve"> is used to create the CNN model.</w:t>
+      <w:r>
+        <w:t>Keras, and by extension, tensorflow is used to create the CNN model.</w:t>
       </w:r>
       <w:r>
         <w:t xml:space="preserve"> </w:t>
@@ -542,29 +481,13 @@
         <w:t xml:space="preserve">with 32 filters and a 3x3 kernel size. </w:t>
       </w:r>
       <w:r>
-        <w:t xml:space="preserve">Pooling. Activation </w:t>
-      </w:r>
-      <w:proofErr w:type="spellStart"/>
-      <w:r>
-        <w:t>ReLu</w:t>
-      </w:r>
-      <w:proofErr w:type="spellEnd"/>
-      <w:r>
-        <w:t xml:space="preserve"> for hidden layers. </w:t>
+        <w:t xml:space="preserve">Pooling. Activation ReLu for hidden layers. </w:t>
       </w:r>
       <w:r>
         <w:t xml:space="preserve">Compute </w:t>
       </w:r>
       <w:r>
-        <w:t>f(x) = max(</w:t>
-      </w:r>
-      <w:proofErr w:type="gramStart"/>
-      <w:r>
-        <w:t>0,x</w:t>
-      </w:r>
-      <w:proofErr w:type="gramEnd"/>
-      <w:r>
-        <w:t xml:space="preserve">), replace all negative pixel values with zero. </w:t>
+        <w:t xml:space="preserve">f(x) = max(0,x), replace all negative pixel values with zero. </w:t>
       </w:r>
       <w:r>
         <w:t xml:space="preserve">This allows the model network to learn non-linear patterns. It lets the model draw curvy boundaries between ‘Healthy’ and ‘Sick’. A 3x3 filter is placed over the images, the padding layer adds a border of zeros/empty pixels around the original image. It prevents the images from shrinking as it passes through the layers. </w:t>
@@ -597,6 +520,19 @@
       </w:r>
       <w:r>
         <w:t xml:space="preserve"> then classifying the potato leaf as healthy. </w:t>
+      </w:r>
+    </w:p>
+    <w:p>
+      <w:pPr>
+        <w:pStyle w:val="ListParagraph"/>
+        <w:numPr>
+          <w:ilvl w:val="0"/>
+          <w:numId w:val="1"/>
+        </w:numPr>
+      </w:pPr>
+      <w:r>
+        <w:lastRenderedPageBreak/>
+        <w:t xml:space="preserve">Add the math for ReLu layers and </w:t>
       </w:r>
     </w:p>
     <w:p>
@@ -611,8 +547,56 @@
           <w:b/>
           <w:bCs/>
         </w:rPr>
-        <w:lastRenderedPageBreak/>
         <w:t xml:space="preserve">Grayscale Code Branch: </w:t>
+      </w:r>
+    </w:p>
+    <w:p>
+      <w:pPr>
+        <w:rPr>
+          <w:b/>
+          <w:bCs/>
+        </w:rPr>
+      </w:pPr>
+    </w:p>
+    <w:p>
+      <w:pPr>
+        <w:rPr>
+          <w:b/>
+          <w:bCs/>
+        </w:rPr>
+      </w:pPr>
+      <w:r>
+        <w:rPr>
+          <w:b/>
+          <w:bCs/>
+        </w:rPr>
+        <w:t>Sobel Edge with Grad Cam:</w:t>
+      </w:r>
+    </w:p>
+    <w:p>
+      <w:r>
+        <w:t>Sobel Edge Detection: Filter that strips asway all color and texture leaving only structural boundaries (Veins, lesions, and holes).</w:t>
+      </w:r>
+    </w:p>
+    <w:p>
+      <w:r>
+        <w:t>Grad CAM: Creates heatmap to visualize which parts of an image a CNN model is focused on.</w:t>
+      </w:r>
+    </w:p>
+    <w:p>
+      <w:r>
+        <w:t>Is the model detecting the shape of the edges that the virus has created or is it just looking at a random shadow in the background.</w:t>
+      </w:r>
+    </w:p>
+    <w:p>
+      <w:r>
+        <w:t>Model uses the last convolution layer as the image has passed through all filters that recognized simple concepts like edges, corners and simple lines. Dense layer, model already has the answer of what disease it is, but it’s not looking at where the evidence is on the image.</w:t>
+      </w:r>
+    </w:p>
+    <w:p/>
+    <w:p>
+      <w:r>
+        <w:t>If I tweaked the pixels in the Feature Maps slightly, how much would the 'Early Blight' score change?</w:t>
       </w:r>
     </w:p>
     <w:sectPr>

</xml_diff>